<commit_message>
Answered latest set of theory questions
</commit_message>
<xml_diff>
--- a/Murtha_Shaffer_Cook.docx
+++ b/Murtha_Shaffer_Cook.docx
@@ -378,9 +378,352 @@
     </w:p>
     <w:p/>
     <w:p>
+      <w:r>
+        <w:t>Control Flow, Type System, and Data Type Range</w:t>
+      </w:r>
+    </w:p>
+    <w:p>
+      <w:pPr>
+        <w:pStyle w:val="ListParagraph"/>
+        <w:numPr>
+          <w:ilvl w:val="0"/>
+          <w:numId w:val="3"/>
+        </w:numPr>
+      </w:pPr>
+      <w:r>
+        <w:t>What the selection and repetition structures of the language, and what is their syntax</w:t>
+      </w:r>
+      <w:r>
+        <w:t>?</w:t>
+      </w:r>
+    </w:p>
+    <w:p>
+      <w:pPr>
+        <w:ind w:left="1440"/>
+      </w:pPr>
+      <w:r>
+        <w:t xml:space="preserve">Perl has an </w:t>
+      </w:r>
+      <w:proofErr w:type="spellStart"/>
+      <w:proofErr w:type="gramStart"/>
+      <w:r>
+        <w:t>if..</w:t>
+      </w:r>
+      <w:proofErr w:type="gramEnd"/>
+      <w:r>
+        <w:t>else</w:t>
+      </w:r>
+      <w:proofErr w:type="spellEnd"/>
+      <w:r>
+        <w:t xml:space="preserve"> </w:t>
+      </w:r>
+      <w:proofErr w:type="spellStart"/>
+      <w:r>
+        <w:t>if..else</w:t>
+      </w:r>
+      <w:proofErr w:type="spellEnd"/>
+      <w:r>
+        <w:t xml:space="preserve"> structure for selection and also an unless structure which is the inverse of an if. The if syntax is </w:t>
+      </w:r>
+      <w:r>
+        <w:t>‘</w:t>
+      </w:r>
+      <w:r>
+        <w:t>if(&lt;condition&gt;) {…} else if (&lt;condition&gt;) {…} else {…}</w:t>
+      </w:r>
+      <w:r>
+        <w:t>’</w:t>
+      </w:r>
+      <w:r>
+        <w:t xml:space="preserve"> and </w:t>
+      </w:r>
+      <w:r>
+        <w:t>‘</w:t>
+      </w:r>
+      <w:r>
+        <w:t>unless(&lt;condition&gt;) {…}</w:t>
+      </w:r>
+      <w:r>
+        <w:t>’</w:t>
+      </w:r>
+      <w:r>
+        <w:t xml:space="preserve">. Perl 5 has three repetition structures: while, for, and foreach loops, plus variants of each. The syntax for them are as follows: </w:t>
+      </w:r>
+    </w:p>
+    <w:p>
+      <w:pPr>
+        <w:pStyle w:val="ListParagraph"/>
+        <w:numPr>
+          <w:ilvl w:val="0"/>
+          <w:numId w:val="4"/>
+        </w:numPr>
+      </w:pPr>
+      <w:r>
+        <w:t>while(&lt;condition&gt;) {…}, and its opposite until(&lt;condition&gt;) {…}</w:t>
+      </w:r>
+    </w:p>
+    <w:p>
+      <w:pPr>
+        <w:pStyle w:val="ListParagraph"/>
+        <w:numPr>
+          <w:ilvl w:val="0"/>
+          <w:numId w:val="4"/>
+        </w:numPr>
+      </w:pPr>
+      <w:r>
+        <w:t>for ($</w:t>
+      </w:r>
+      <w:proofErr w:type="spellStart"/>
+      <w:r>
+        <w:t>i</w:t>
+      </w:r>
+      <w:proofErr w:type="spellEnd"/>
+      <w:r>
+        <w:t xml:space="preserve"> = 0; $</w:t>
+      </w:r>
+      <w:proofErr w:type="spellStart"/>
+      <w:r>
+        <w:t>i</w:t>
+      </w:r>
+      <w:proofErr w:type="spellEnd"/>
+      <w:r>
+        <w:t xml:space="preserve"> &lt;= $max; $</w:t>
+      </w:r>
+      <w:proofErr w:type="spellStart"/>
+      <w:r>
+        <w:t>i</w:t>
+      </w:r>
+      <w:proofErr w:type="spellEnd"/>
+      <w:r>
+        <w:t>++) {</w:t>
+      </w:r>
+      <w:r>
+        <w:t>…}</w:t>
+      </w:r>
+    </w:p>
+    <w:p>
+      <w:pPr>
+        <w:pStyle w:val="ListParagraph"/>
+        <w:numPr>
+          <w:ilvl w:val="0"/>
+          <w:numId w:val="4"/>
+        </w:numPr>
+      </w:pPr>
+      <w:r>
+        <w:t>foreach (@array)</w:t>
+      </w:r>
+      <w:r>
+        <w:t xml:space="preserve"> {</w:t>
+      </w:r>
+      <w:r>
+        <w:t xml:space="preserve"> // current item in $_}</w:t>
+      </w:r>
+      <w:r>
+        <w:t>} or</w:t>
+      </w:r>
+      <w:r>
+        <w:t xml:space="preserve"> </w:t>
+      </w:r>
+      <w:r>
+        <w:t>foreach my $key (keys %hash)</w:t>
+      </w:r>
+      <w:r>
+        <w:t xml:space="preserve"> {…}</w:t>
+      </w:r>
+    </w:p>
+    <w:p>
+      <w:pPr>
+        <w:pStyle w:val="ListParagraph"/>
+        <w:ind w:left="2160"/>
+      </w:pPr>
+    </w:p>
+    <w:p>
+      <w:pPr>
+        <w:pStyle w:val="ListParagraph"/>
+        <w:numPr>
+          <w:ilvl w:val="0"/>
+          <w:numId w:val="3"/>
+        </w:numPr>
+      </w:pPr>
+      <w:r>
+        <w:t>Is the language static or dynamically typed? Give an exam</w:t>
+      </w:r>
+      <w:r>
+        <w:t>ple.</w:t>
+      </w:r>
+    </w:p>
+    <w:p>
+      <w:pPr>
+        <w:pStyle w:val="ListParagraph"/>
+        <w:ind w:left="1440"/>
+      </w:pPr>
+    </w:p>
+    <w:p>
+      <w:pPr>
+        <w:pStyle w:val="ListParagraph"/>
+        <w:ind w:left="1440"/>
+      </w:pPr>
+      <w:r>
+        <w:t xml:space="preserve">Perl is dynamically typed, it will attempt to convert variables to different types as it runs. An example is I can declare a variable with ‘my $var = “hello”’ </w:t>
+      </w:r>
+      <w:proofErr w:type="gramStart"/>
+      <w:r>
+        <w:t>and also</w:t>
+      </w:r>
+      <w:proofErr w:type="gramEnd"/>
+      <w:r>
+        <w:t xml:space="preserve"> reassign it with ‘$var = 5’.</w:t>
+      </w:r>
+    </w:p>
+    <w:p>
+      <w:pPr>
+        <w:pStyle w:val="ListParagraph"/>
+        <w:numPr>
+          <w:ilvl w:val="0"/>
+          <w:numId w:val="3"/>
+        </w:numPr>
+      </w:pPr>
+      <w:r>
+        <w:lastRenderedPageBreak/>
+        <w:t>Is the language static or dynamically scoped? Give an exam</w:t>
+      </w:r>
+      <w:r>
+        <w:t>ple.</w:t>
+      </w:r>
+    </w:p>
+    <w:p>
+      <w:pPr>
+        <w:pStyle w:val="ListParagraph"/>
+        <w:ind w:left="1440"/>
+      </w:pPr>
+    </w:p>
+    <w:p>
+      <w:pPr>
+        <w:pStyle w:val="ListParagraph"/>
+        <w:ind w:left="1440"/>
+      </w:pPr>
+      <w:r>
+        <w:t xml:space="preserve">Perl 5 has static scoping. An example of this is when a variable is declared inside a block, it is not </w:t>
+      </w:r>
+      <w:r>
+        <w:t>available outside of that block.</w:t>
+      </w:r>
+    </w:p>
+    <w:p>
+      <w:pPr>
+        <w:pStyle w:val="ListParagraph"/>
+        <w:numPr>
+          <w:ilvl w:val="0"/>
+          <w:numId w:val="3"/>
+        </w:numPr>
+      </w:pPr>
+      <w:r>
+        <w:t>What are the</w:t>
+      </w:r>
+      <w:r>
+        <w:t xml:space="preserve"> </w:t>
+      </w:r>
+      <w:proofErr w:type="gramStart"/>
+      <w:r>
+        <w:t>built in</w:t>
+      </w:r>
+      <w:proofErr w:type="gramEnd"/>
+      <w:r>
+        <w:t xml:space="preserve"> data types, and their ranges?(list a max of 10)</w:t>
+      </w:r>
+      <w:r>
+        <w:t>.</w:t>
+      </w:r>
+    </w:p>
+    <w:p>
+      <w:pPr>
+        <w:pStyle w:val="ListParagraph"/>
+      </w:pPr>
+    </w:p>
+    <w:p>
+      <w:pPr>
+        <w:pStyle w:val="ListParagraph"/>
+        <w:ind w:left="1440"/>
+      </w:pPr>
+      <w:r>
+        <w:t>Perl 5 built in types are as follows:</w:t>
+      </w:r>
+    </w:p>
+    <w:p>
+      <w:pPr>
+        <w:pStyle w:val="ListParagraph"/>
+        <w:numPr>
+          <w:ilvl w:val="0"/>
+          <w:numId w:val="5"/>
+        </w:numPr>
+      </w:pPr>
+      <w:r>
+        <w:t>Scalars</w:t>
+      </w:r>
+    </w:p>
+    <w:p>
+      <w:pPr>
+        <w:pStyle w:val="ListParagraph"/>
+        <w:numPr>
+          <w:ilvl w:val="1"/>
+          <w:numId w:val="5"/>
+        </w:numPr>
+      </w:pPr>
+      <w:r>
+        <w:t>Strings</w:t>
+      </w:r>
+    </w:p>
+    <w:p>
+      <w:pPr>
+        <w:pStyle w:val="ListParagraph"/>
+        <w:numPr>
+          <w:ilvl w:val="1"/>
+          <w:numId w:val="5"/>
+        </w:numPr>
+      </w:pPr>
+      <w:r>
+        <w:t>Integer</w:t>
+      </w:r>
+    </w:p>
+    <w:p>
+      <w:pPr>
+        <w:pStyle w:val="ListParagraph"/>
+        <w:numPr>
+          <w:ilvl w:val="1"/>
+          <w:numId w:val="5"/>
+        </w:numPr>
+      </w:pPr>
+      <w:r>
+        <w:t>Float</w:t>
+      </w:r>
+    </w:p>
+    <w:p>
+      <w:pPr>
+        <w:pStyle w:val="ListParagraph"/>
+        <w:numPr>
+          <w:ilvl w:val="0"/>
+          <w:numId w:val="5"/>
+        </w:numPr>
+      </w:pPr>
+      <w:r>
+        <w:t>Arrays</w:t>
+      </w:r>
+    </w:p>
+    <w:p>
+      <w:pPr>
+        <w:pStyle w:val="ListParagraph"/>
+        <w:numPr>
+          <w:ilvl w:val="0"/>
+          <w:numId w:val="5"/>
+        </w:numPr>
+      </w:pPr>
+      <w:r>
+        <w:t>Hashes</w:t>
+      </w:r>
       <w:bookmarkStart w:id="0" w:name="_GoBack"/>
       <w:bookmarkEnd w:id="0"/>
     </w:p>
+    <w:p/>
     <w:sectPr>
       <w:pgSz w:w="12240" w:h="15840"/>
       <w:pgMar w:top="1440" w:right="1440" w:bottom="1440" w:left="1440" w:header="720" w:footer="720" w:gutter="0"/>
@@ -396,7 +739,7 @@
   <w:abstractNum w:abstractNumId="0" w15:restartNumberingAfterBreak="0">
     <w:nsid w:val="1C116572"/>
     <w:multiLevelType w:val="hybridMultilevel"/>
-    <w:tmpl w:val="0BB22C28"/>
+    <w:tmpl w:val="5DB2CD94"/>
     <w:lvl w:ilvl="0" w:tplc="0409000F">
       <w:start w:val="1"/>
       <w:numFmt w:val="decimal"/>
@@ -571,11 +914,335 @@
       </w:pPr>
     </w:lvl>
   </w:abstractNum>
+  <w:abstractNum w:abstractNumId="2" w15:restartNumberingAfterBreak="0">
+    <w:nsid w:val="2015064D"/>
+    <w:multiLevelType w:val="hybridMultilevel"/>
+    <w:tmpl w:val="B6846D18"/>
+    <w:lvl w:ilvl="0" w:tplc="04090001">
+      <w:start w:val="1"/>
+      <w:numFmt w:val="bullet"/>
+      <w:lvlText w:val=""/>
+      <w:lvlJc w:val="left"/>
+      <w:pPr>
+        <w:ind w:left="2160" w:hanging="360"/>
+      </w:pPr>
+      <w:rPr>
+        <w:rFonts w:ascii="Symbol" w:hAnsi="Symbol" w:hint="default"/>
+      </w:rPr>
+    </w:lvl>
+    <w:lvl w:ilvl="1" w:tplc="04090003" w:tentative="1">
+      <w:start w:val="1"/>
+      <w:numFmt w:val="bullet"/>
+      <w:lvlText w:val="o"/>
+      <w:lvlJc w:val="left"/>
+      <w:pPr>
+        <w:ind w:left="2880" w:hanging="360"/>
+      </w:pPr>
+      <w:rPr>
+        <w:rFonts w:ascii="Courier New" w:hAnsi="Courier New" w:cs="Courier New" w:hint="default"/>
+      </w:rPr>
+    </w:lvl>
+    <w:lvl w:ilvl="2" w:tplc="04090005" w:tentative="1">
+      <w:start w:val="1"/>
+      <w:numFmt w:val="bullet"/>
+      <w:lvlText w:val=""/>
+      <w:lvlJc w:val="left"/>
+      <w:pPr>
+        <w:ind w:left="3600" w:hanging="360"/>
+      </w:pPr>
+      <w:rPr>
+        <w:rFonts w:ascii="Wingdings" w:hAnsi="Wingdings" w:hint="default"/>
+      </w:rPr>
+    </w:lvl>
+    <w:lvl w:ilvl="3" w:tplc="04090001" w:tentative="1">
+      <w:start w:val="1"/>
+      <w:numFmt w:val="bullet"/>
+      <w:lvlText w:val=""/>
+      <w:lvlJc w:val="left"/>
+      <w:pPr>
+        <w:ind w:left="4320" w:hanging="360"/>
+      </w:pPr>
+      <w:rPr>
+        <w:rFonts w:ascii="Symbol" w:hAnsi="Symbol" w:hint="default"/>
+      </w:rPr>
+    </w:lvl>
+    <w:lvl w:ilvl="4" w:tplc="04090003" w:tentative="1">
+      <w:start w:val="1"/>
+      <w:numFmt w:val="bullet"/>
+      <w:lvlText w:val="o"/>
+      <w:lvlJc w:val="left"/>
+      <w:pPr>
+        <w:ind w:left="5040" w:hanging="360"/>
+      </w:pPr>
+      <w:rPr>
+        <w:rFonts w:ascii="Courier New" w:hAnsi="Courier New" w:cs="Courier New" w:hint="default"/>
+      </w:rPr>
+    </w:lvl>
+    <w:lvl w:ilvl="5" w:tplc="04090005" w:tentative="1">
+      <w:start w:val="1"/>
+      <w:numFmt w:val="bullet"/>
+      <w:lvlText w:val=""/>
+      <w:lvlJc w:val="left"/>
+      <w:pPr>
+        <w:ind w:left="5760" w:hanging="360"/>
+      </w:pPr>
+      <w:rPr>
+        <w:rFonts w:ascii="Wingdings" w:hAnsi="Wingdings" w:hint="default"/>
+      </w:rPr>
+    </w:lvl>
+    <w:lvl w:ilvl="6" w:tplc="04090001" w:tentative="1">
+      <w:start w:val="1"/>
+      <w:numFmt w:val="bullet"/>
+      <w:lvlText w:val=""/>
+      <w:lvlJc w:val="left"/>
+      <w:pPr>
+        <w:ind w:left="6480" w:hanging="360"/>
+      </w:pPr>
+      <w:rPr>
+        <w:rFonts w:ascii="Symbol" w:hAnsi="Symbol" w:hint="default"/>
+      </w:rPr>
+    </w:lvl>
+    <w:lvl w:ilvl="7" w:tplc="04090003" w:tentative="1">
+      <w:start w:val="1"/>
+      <w:numFmt w:val="bullet"/>
+      <w:lvlText w:val="o"/>
+      <w:lvlJc w:val="left"/>
+      <w:pPr>
+        <w:ind w:left="7200" w:hanging="360"/>
+      </w:pPr>
+      <w:rPr>
+        <w:rFonts w:ascii="Courier New" w:hAnsi="Courier New" w:cs="Courier New" w:hint="default"/>
+      </w:rPr>
+    </w:lvl>
+    <w:lvl w:ilvl="8" w:tplc="04090005" w:tentative="1">
+      <w:start w:val="1"/>
+      <w:numFmt w:val="bullet"/>
+      <w:lvlText w:val=""/>
+      <w:lvlJc w:val="left"/>
+      <w:pPr>
+        <w:ind w:left="7920" w:hanging="360"/>
+      </w:pPr>
+      <w:rPr>
+        <w:rFonts w:ascii="Wingdings" w:hAnsi="Wingdings" w:hint="default"/>
+      </w:rPr>
+    </w:lvl>
+  </w:abstractNum>
+  <w:abstractNum w:abstractNumId="3" w15:restartNumberingAfterBreak="0">
+    <w:nsid w:val="31401DD7"/>
+    <w:multiLevelType w:val="hybridMultilevel"/>
+    <w:tmpl w:val="B1942E28"/>
+    <w:lvl w:ilvl="0" w:tplc="0409000F">
+      <w:start w:val="1"/>
+      <w:numFmt w:val="decimal"/>
+      <w:lvlText w:val="%1."/>
+      <w:lvlJc w:val="left"/>
+      <w:pPr>
+        <w:ind w:left="720" w:hanging="360"/>
+      </w:pPr>
+      <w:rPr>
+        <w:rFonts w:hint="default"/>
+      </w:rPr>
+    </w:lvl>
+    <w:lvl w:ilvl="1" w:tplc="04090019">
+      <w:start w:val="1"/>
+      <w:numFmt w:val="lowerLetter"/>
+      <w:lvlText w:val="%2."/>
+      <w:lvlJc w:val="left"/>
+      <w:pPr>
+        <w:ind w:left="1440" w:hanging="360"/>
+      </w:pPr>
+    </w:lvl>
+    <w:lvl w:ilvl="2" w:tplc="0409001B" w:tentative="1">
+      <w:start w:val="1"/>
+      <w:numFmt w:val="lowerRoman"/>
+      <w:lvlText w:val="%3."/>
+      <w:lvlJc w:val="right"/>
+      <w:pPr>
+        <w:ind w:left="2160" w:hanging="180"/>
+      </w:pPr>
+    </w:lvl>
+    <w:lvl w:ilvl="3" w:tplc="0409000F" w:tentative="1">
+      <w:start w:val="1"/>
+      <w:numFmt w:val="decimal"/>
+      <w:lvlText w:val="%4."/>
+      <w:lvlJc w:val="left"/>
+      <w:pPr>
+        <w:ind w:left="2880" w:hanging="360"/>
+      </w:pPr>
+    </w:lvl>
+    <w:lvl w:ilvl="4" w:tplc="04090019" w:tentative="1">
+      <w:start w:val="1"/>
+      <w:numFmt w:val="lowerLetter"/>
+      <w:lvlText w:val="%5."/>
+      <w:lvlJc w:val="left"/>
+      <w:pPr>
+        <w:ind w:left="3600" w:hanging="360"/>
+      </w:pPr>
+    </w:lvl>
+    <w:lvl w:ilvl="5" w:tplc="0409001B" w:tentative="1">
+      <w:start w:val="1"/>
+      <w:numFmt w:val="lowerRoman"/>
+      <w:lvlText w:val="%6."/>
+      <w:lvlJc w:val="right"/>
+      <w:pPr>
+        <w:ind w:left="4320" w:hanging="180"/>
+      </w:pPr>
+    </w:lvl>
+    <w:lvl w:ilvl="6" w:tplc="0409000F" w:tentative="1">
+      <w:start w:val="1"/>
+      <w:numFmt w:val="decimal"/>
+      <w:lvlText w:val="%7."/>
+      <w:lvlJc w:val="left"/>
+      <w:pPr>
+        <w:ind w:left="5040" w:hanging="360"/>
+      </w:pPr>
+    </w:lvl>
+    <w:lvl w:ilvl="7" w:tplc="04090019" w:tentative="1">
+      <w:start w:val="1"/>
+      <w:numFmt w:val="lowerLetter"/>
+      <w:lvlText w:val="%8."/>
+      <w:lvlJc w:val="left"/>
+      <w:pPr>
+        <w:ind w:left="5760" w:hanging="360"/>
+      </w:pPr>
+    </w:lvl>
+    <w:lvl w:ilvl="8" w:tplc="0409001B" w:tentative="1">
+      <w:start w:val="1"/>
+      <w:numFmt w:val="lowerRoman"/>
+      <w:lvlText w:val="%9."/>
+      <w:lvlJc w:val="right"/>
+      <w:pPr>
+        <w:ind w:left="6480" w:hanging="180"/>
+      </w:pPr>
+    </w:lvl>
+  </w:abstractNum>
+  <w:abstractNum w:abstractNumId="4" w15:restartNumberingAfterBreak="0">
+    <w:nsid w:val="47E96DA5"/>
+    <w:multiLevelType w:val="hybridMultilevel"/>
+    <w:tmpl w:val="68C6D7A0"/>
+    <w:lvl w:ilvl="0" w:tplc="04090001">
+      <w:start w:val="1"/>
+      <w:numFmt w:val="bullet"/>
+      <w:lvlText w:val=""/>
+      <w:lvlJc w:val="left"/>
+      <w:pPr>
+        <w:ind w:left="2160" w:hanging="360"/>
+      </w:pPr>
+      <w:rPr>
+        <w:rFonts w:ascii="Symbol" w:hAnsi="Symbol" w:hint="default"/>
+      </w:rPr>
+    </w:lvl>
+    <w:lvl w:ilvl="1" w:tplc="04090003">
+      <w:start w:val="1"/>
+      <w:numFmt w:val="bullet"/>
+      <w:lvlText w:val="o"/>
+      <w:lvlJc w:val="left"/>
+      <w:pPr>
+        <w:ind w:left="2880" w:hanging="360"/>
+      </w:pPr>
+      <w:rPr>
+        <w:rFonts w:ascii="Courier New" w:hAnsi="Courier New" w:cs="Courier New" w:hint="default"/>
+      </w:rPr>
+    </w:lvl>
+    <w:lvl w:ilvl="2" w:tplc="04090005" w:tentative="1">
+      <w:start w:val="1"/>
+      <w:numFmt w:val="bullet"/>
+      <w:lvlText w:val=""/>
+      <w:lvlJc w:val="left"/>
+      <w:pPr>
+        <w:ind w:left="3600" w:hanging="360"/>
+      </w:pPr>
+      <w:rPr>
+        <w:rFonts w:ascii="Wingdings" w:hAnsi="Wingdings" w:hint="default"/>
+      </w:rPr>
+    </w:lvl>
+    <w:lvl w:ilvl="3" w:tplc="04090001" w:tentative="1">
+      <w:start w:val="1"/>
+      <w:numFmt w:val="bullet"/>
+      <w:lvlText w:val=""/>
+      <w:lvlJc w:val="left"/>
+      <w:pPr>
+        <w:ind w:left="4320" w:hanging="360"/>
+      </w:pPr>
+      <w:rPr>
+        <w:rFonts w:ascii="Symbol" w:hAnsi="Symbol" w:hint="default"/>
+      </w:rPr>
+    </w:lvl>
+    <w:lvl w:ilvl="4" w:tplc="04090003" w:tentative="1">
+      <w:start w:val="1"/>
+      <w:numFmt w:val="bullet"/>
+      <w:lvlText w:val="o"/>
+      <w:lvlJc w:val="left"/>
+      <w:pPr>
+        <w:ind w:left="5040" w:hanging="360"/>
+      </w:pPr>
+      <w:rPr>
+        <w:rFonts w:ascii="Courier New" w:hAnsi="Courier New" w:cs="Courier New" w:hint="default"/>
+      </w:rPr>
+    </w:lvl>
+    <w:lvl w:ilvl="5" w:tplc="04090005" w:tentative="1">
+      <w:start w:val="1"/>
+      <w:numFmt w:val="bullet"/>
+      <w:lvlText w:val=""/>
+      <w:lvlJc w:val="left"/>
+      <w:pPr>
+        <w:ind w:left="5760" w:hanging="360"/>
+      </w:pPr>
+      <w:rPr>
+        <w:rFonts w:ascii="Wingdings" w:hAnsi="Wingdings" w:hint="default"/>
+      </w:rPr>
+    </w:lvl>
+    <w:lvl w:ilvl="6" w:tplc="04090001" w:tentative="1">
+      <w:start w:val="1"/>
+      <w:numFmt w:val="bullet"/>
+      <w:lvlText w:val=""/>
+      <w:lvlJc w:val="left"/>
+      <w:pPr>
+        <w:ind w:left="6480" w:hanging="360"/>
+      </w:pPr>
+      <w:rPr>
+        <w:rFonts w:ascii="Symbol" w:hAnsi="Symbol" w:hint="default"/>
+      </w:rPr>
+    </w:lvl>
+    <w:lvl w:ilvl="7" w:tplc="04090003" w:tentative="1">
+      <w:start w:val="1"/>
+      <w:numFmt w:val="bullet"/>
+      <w:lvlText w:val="o"/>
+      <w:lvlJc w:val="left"/>
+      <w:pPr>
+        <w:ind w:left="7200" w:hanging="360"/>
+      </w:pPr>
+      <w:rPr>
+        <w:rFonts w:ascii="Courier New" w:hAnsi="Courier New" w:cs="Courier New" w:hint="default"/>
+      </w:rPr>
+    </w:lvl>
+    <w:lvl w:ilvl="8" w:tplc="04090005" w:tentative="1">
+      <w:start w:val="1"/>
+      <w:numFmt w:val="bullet"/>
+      <w:lvlText w:val=""/>
+      <w:lvlJc w:val="left"/>
+      <w:pPr>
+        <w:ind w:left="7920" w:hanging="360"/>
+      </w:pPr>
+      <w:rPr>
+        <w:rFonts w:ascii="Wingdings" w:hAnsi="Wingdings" w:hint="default"/>
+      </w:rPr>
+    </w:lvl>
+  </w:abstractNum>
   <w:num w:numId="1">
     <w:abstractNumId w:val="1"/>
   </w:num>
   <w:num w:numId="2">
     <w:abstractNumId w:val="0"/>
+  </w:num>
+  <w:num w:numId="3">
+    <w:abstractNumId w:val="3"/>
+  </w:num>
+  <w:num w:numId="4">
+    <w:abstractNumId w:val="2"/>
+  </w:num>
+  <w:num w:numId="5">
+    <w:abstractNumId w:val="4"/>
   </w:num>
 </w:numbering>
 </file>

</xml_diff>

<commit_message>
Answered last section of theory questions except for the question with stars
</commit_message>
<xml_diff>
--- a/Murtha_Shaffer_Cook.docx
+++ b/Murtha_Shaffer_Cook.docx
@@ -513,10 +513,7 @@
         <w:t>foreach (@array)</w:t>
       </w:r>
       <w:r>
-        <w:t xml:space="preserve"> {</w:t>
-      </w:r>
-      <w:r>
-        <w:t xml:space="preserve"> // current item in $_}</w:t>
+        <w:t xml:space="preserve"> { // current item in $_}</w:t>
       </w:r>
       <w:r>
         <w:t>} or</w:t>
@@ -720,10 +717,106 @@
       <w:r>
         <w:t>Hashes</w:t>
       </w:r>
+    </w:p>
+    <w:p/>
+    <w:p>
+      <w:r>
+        <w:t>Function/OOP/specialties</w:t>
+      </w:r>
+    </w:p>
+    <w:p>
+      <w:pPr>
+        <w:pStyle w:val="ListParagraph"/>
+        <w:numPr>
+          <w:ilvl w:val="0"/>
+          <w:numId w:val="6"/>
+        </w:numPr>
+      </w:pPr>
+      <w:r>
+        <w:t>Are function pass-by-value or pass-by reference, pass-by-value-result, pass-by-name, or a mix. give an example.</w:t>
+      </w:r>
+    </w:p>
+    <w:p>
+      <w:pPr>
+        <w:ind w:left="720"/>
+      </w:pPr>
+      <w:r>
+        <w:t>Perl 5 functions are pass-by-reference</w:t>
+      </w:r>
+    </w:p>
+    <w:p>
+      <w:pPr>
+        <w:pStyle w:val="ListParagraph"/>
+        <w:numPr>
+          <w:ilvl w:val="0"/>
+          <w:numId w:val="6"/>
+        </w:numPr>
+      </w:pPr>
+      <w:r>
+        <w:t xml:space="preserve">How does the language handle modularity, and extensibility? For example, is it </w:t>
+      </w:r>
+      <w:proofErr w:type="gramStart"/>
+      <w:r>
+        <w:t>class based</w:t>
+      </w:r>
+      <w:proofErr w:type="gramEnd"/>
+      <w:r>
+        <w:t xml:space="preserve"> prototype based, or module based? Does is allow extension to function, classes, objects, files?  </w:t>
+      </w:r>
+    </w:p>
+    <w:p>
+      <w:pPr>
+        <w:ind w:left="720"/>
+      </w:pPr>
+      <w:r>
+        <w:t>Perl 5 is module/package based ****************************************</w:t>
+      </w:r>
+    </w:p>
+    <w:p>
+      <w:pPr>
+        <w:pStyle w:val="ListParagraph"/>
+        <w:numPr>
+          <w:ilvl w:val="0"/>
+          <w:numId w:val="6"/>
+        </w:numPr>
+      </w:pPr>
+      <w:r>
+        <w:t>Does the language allow operator overloading, function extension, or function overwriting? Given an example if it does.</w:t>
+      </w:r>
+    </w:p>
+    <w:p>
+      <w:pPr>
+        <w:ind w:left="720"/>
+      </w:pPr>
+      <w:r>
+        <w:t>Perl 5 does allow operator overloading</w:t>
+      </w:r>
+      <w:r>
+        <w:t xml:space="preserve"> and function overwriting, but not function extension.</w:t>
+      </w:r>
+    </w:p>
+    <w:p>
+      <w:pPr>
+        <w:pStyle w:val="ListParagraph"/>
+        <w:numPr>
+          <w:ilvl w:val="0"/>
+          <w:numId w:val="6"/>
+        </w:numPr>
+      </w:pPr>
+      <w:r>
+        <w:t>Describe at least one of the languages specialties.</w:t>
+      </w:r>
+    </w:p>
+    <w:p>
+      <w:pPr>
+        <w:ind w:left="720"/>
+      </w:pPr>
+      <w:r>
+        <w:t>Perl 5 has regular expressions as a first-class data type. This allows Perl to be very good at text processing, so much so that it even has a built in language grammar parser.</w:t>
+      </w:r>
       <w:bookmarkStart w:id="0" w:name="_GoBack"/>
       <w:bookmarkEnd w:id="0"/>
     </w:p>
-    <w:p/>
     <w:sectPr>
       <w:pgSz w:w="12240" w:h="15840"/>
       <w:pgMar w:top="1440" w:right="1440" w:bottom="1440" w:left="1440" w:header="720" w:footer="720" w:gutter="0"/>
@@ -737,6 +830,95 @@
 <file path=word/numbering.xml><?xml version="1.0" encoding="utf-8"?>
 <w:numbering xmlns:wpc="http://schemas.microsoft.com/office/word/2010/wordprocessingCanvas" xmlns:cx="http://schemas.microsoft.com/office/drawing/2014/chartex" xmlns:cx1="http://schemas.microsoft.com/office/drawing/2015/9/8/chartex" xmlns:cx2="http://schemas.microsoft.com/office/drawing/2015/10/21/chartex" xmlns:cx3="http://schemas.microsoft.com/office/drawing/2016/5/9/chartex" xmlns:cx4="http://schemas.microsoft.com/office/drawing/2016/5/10/chartex" xmlns:cx5="http://schemas.microsoft.com/office/drawing/2016/5/11/chartex" xmlns:cx6="http://schemas.microsoft.com/office/drawing/2016/5/12/chartex" xmlns:cx7="http://schemas.microsoft.com/office/drawing/2016/5/13/chartex" xmlns:cx8="http://schemas.microsoft.com/office/drawing/2016/5/14/chartex" xmlns:mc="http://schemas.openxmlformats.org/markup-compatibility/2006" xmlns:aink="http://schemas.microsoft.com/office/drawing/2016/ink" xmlns:am3d="http://schemas.microsoft.com/office/drawing/2017/model3d" xmlns:o="urn:schemas-microsoft-com:office:office" xmlns:r="http://schemas.openxmlformats.org/officeDocument/2006/relationships" xmlns:m="http://schemas.openxmlformats.org/officeDocument/2006/math" xmlns:v="urn:schemas-microsoft-com:vml" xmlns:wp14="http://schemas.microsoft.com/office/word/2010/wordprocessingDrawing" xmlns:wp="http://schemas.openxmlformats.org/drawingml/2006/wordprocessingDrawing" xmlns:w10="urn:schemas-microsoft-com:office:word" xmlns:w="http://schemas.openxmlformats.org/wordprocessingml/2006/main" xmlns:w14="http://schemas.microsoft.com/office/word/2010/wordml" xmlns:w15="http://schemas.microsoft.com/office/word/2012/wordml" xmlns:w16cid="http://schemas.microsoft.com/office/word/2016/wordml/cid" xmlns:w16se="http://schemas.microsoft.com/office/word/2015/wordml/symex" xmlns:wpg="http://schemas.microsoft.com/office/word/2010/wordprocessingGroup" xmlns:wpi="http://schemas.microsoft.com/office/word/2010/wordprocessingInk" xmlns:wne="http://schemas.microsoft.com/office/word/2006/wordml" xmlns:wps="http://schemas.microsoft.com/office/word/2010/wordprocessingShape" mc:Ignorable="w14 w15 w16se w16cid wp14">
   <w:abstractNum w:abstractNumId="0" w15:restartNumberingAfterBreak="0">
+    <w:nsid w:val="0EE651F1"/>
+    <w:multiLevelType w:val="hybridMultilevel"/>
+    <w:tmpl w:val="76EC967C"/>
+    <w:lvl w:ilvl="0" w:tplc="0409000F">
+      <w:start w:val="1"/>
+      <w:numFmt w:val="decimal"/>
+      <w:lvlText w:val="%1."/>
+      <w:lvlJc w:val="left"/>
+      <w:pPr>
+        <w:ind w:left="720" w:hanging="360"/>
+      </w:pPr>
+      <w:rPr>
+        <w:rFonts w:hint="default"/>
+      </w:rPr>
+    </w:lvl>
+    <w:lvl w:ilvl="1" w:tplc="04090019" w:tentative="1">
+      <w:start w:val="1"/>
+      <w:numFmt w:val="lowerLetter"/>
+      <w:lvlText w:val="%2."/>
+      <w:lvlJc w:val="left"/>
+      <w:pPr>
+        <w:ind w:left="1440" w:hanging="360"/>
+      </w:pPr>
+    </w:lvl>
+    <w:lvl w:ilvl="2" w:tplc="0409001B" w:tentative="1">
+      <w:start w:val="1"/>
+      <w:numFmt w:val="lowerRoman"/>
+      <w:lvlText w:val="%3."/>
+      <w:lvlJc w:val="right"/>
+      <w:pPr>
+        <w:ind w:left="2160" w:hanging="180"/>
+      </w:pPr>
+    </w:lvl>
+    <w:lvl w:ilvl="3" w:tplc="0409000F" w:tentative="1">
+      <w:start w:val="1"/>
+      <w:numFmt w:val="decimal"/>
+      <w:lvlText w:val="%4."/>
+      <w:lvlJc w:val="left"/>
+      <w:pPr>
+        <w:ind w:left="2880" w:hanging="360"/>
+      </w:pPr>
+    </w:lvl>
+    <w:lvl w:ilvl="4" w:tplc="04090019" w:tentative="1">
+      <w:start w:val="1"/>
+      <w:numFmt w:val="lowerLetter"/>
+      <w:lvlText w:val="%5."/>
+      <w:lvlJc w:val="left"/>
+      <w:pPr>
+        <w:ind w:left="3600" w:hanging="360"/>
+      </w:pPr>
+    </w:lvl>
+    <w:lvl w:ilvl="5" w:tplc="0409001B" w:tentative="1">
+      <w:start w:val="1"/>
+      <w:numFmt w:val="lowerRoman"/>
+      <w:lvlText w:val="%6."/>
+      <w:lvlJc w:val="right"/>
+      <w:pPr>
+        <w:ind w:left="4320" w:hanging="180"/>
+      </w:pPr>
+    </w:lvl>
+    <w:lvl w:ilvl="6" w:tplc="0409000F" w:tentative="1">
+      <w:start w:val="1"/>
+      <w:numFmt w:val="decimal"/>
+      <w:lvlText w:val="%7."/>
+      <w:lvlJc w:val="left"/>
+      <w:pPr>
+        <w:ind w:left="5040" w:hanging="360"/>
+      </w:pPr>
+    </w:lvl>
+    <w:lvl w:ilvl="7" w:tplc="04090019" w:tentative="1">
+      <w:start w:val="1"/>
+      <w:numFmt w:val="lowerLetter"/>
+      <w:lvlText w:val="%8."/>
+      <w:lvlJc w:val="left"/>
+      <w:pPr>
+        <w:ind w:left="5760" w:hanging="360"/>
+      </w:pPr>
+    </w:lvl>
+    <w:lvl w:ilvl="8" w:tplc="0409001B" w:tentative="1">
+      <w:start w:val="1"/>
+      <w:numFmt w:val="lowerRoman"/>
+      <w:lvlText w:val="%9."/>
+      <w:lvlJc w:val="right"/>
+      <w:pPr>
+        <w:ind w:left="6480" w:hanging="180"/>
+      </w:pPr>
+    </w:lvl>
+  </w:abstractNum>
+  <w:abstractNum w:abstractNumId="1" w15:restartNumberingAfterBreak="0">
     <w:nsid w:val="1C116572"/>
     <w:multiLevelType w:val="hybridMultilevel"/>
     <w:tmpl w:val="5DB2CD94"/>
@@ -825,7 +1007,7 @@
       </w:pPr>
     </w:lvl>
   </w:abstractNum>
-  <w:abstractNum w:abstractNumId="1" w15:restartNumberingAfterBreak="0">
+  <w:abstractNum w:abstractNumId="2" w15:restartNumberingAfterBreak="0">
     <w:nsid w:val="1EE4481C"/>
     <w:multiLevelType w:val="hybridMultilevel"/>
     <w:tmpl w:val="123A86F4"/>
@@ -914,7 +1096,7 @@
       </w:pPr>
     </w:lvl>
   </w:abstractNum>
-  <w:abstractNum w:abstractNumId="2" w15:restartNumberingAfterBreak="0">
+  <w:abstractNum w:abstractNumId="3" w15:restartNumberingAfterBreak="0">
     <w:nsid w:val="2015064D"/>
     <w:multiLevelType w:val="hybridMultilevel"/>
     <w:tmpl w:val="B6846D18"/>
@@ -1027,10 +1209,10 @@
       </w:rPr>
     </w:lvl>
   </w:abstractNum>
-  <w:abstractNum w:abstractNumId="3" w15:restartNumberingAfterBreak="0">
+  <w:abstractNum w:abstractNumId="4" w15:restartNumberingAfterBreak="0">
     <w:nsid w:val="31401DD7"/>
     <w:multiLevelType w:val="hybridMultilevel"/>
-    <w:tmpl w:val="B1942E28"/>
+    <w:tmpl w:val="CAFCDFD4"/>
     <w:lvl w:ilvl="0" w:tplc="0409000F">
       <w:start w:val="1"/>
       <w:numFmt w:val="decimal"/>
@@ -1116,7 +1298,7 @@
       </w:pPr>
     </w:lvl>
   </w:abstractNum>
-  <w:abstractNum w:abstractNumId="4" w15:restartNumberingAfterBreak="0">
+  <w:abstractNum w:abstractNumId="5" w15:restartNumberingAfterBreak="0">
     <w:nsid w:val="47E96DA5"/>
     <w:multiLevelType w:val="hybridMultilevel"/>
     <w:tmpl w:val="68C6D7A0"/>
@@ -1230,19 +1412,22 @@
     </w:lvl>
   </w:abstractNum>
   <w:num w:numId="1">
+    <w:abstractNumId w:val="2"/>
+  </w:num>
+  <w:num w:numId="2">
     <w:abstractNumId w:val="1"/>
   </w:num>
-  <w:num w:numId="2">
-    <w:abstractNumId w:val="0"/>
+  <w:num w:numId="3">
+    <w:abstractNumId w:val="4"/>
   </w:num>
-  <w:num w:numId="3">
+  <w:num w:numId="4">
     <w:abstractNumId w:val="3"/>
   </w:num>
-  <w:num w:numId="4">
-    <w:abstractNumId w:val="2"/>
+  <w:num w:numId="5">
+    <w:abstractNumId w:val="5"/>
   </w:num>
-  <w:num w:numId="5">
-    <w:abstractNumId w:val="4"/>
+  <w:num w:numId="6">
+    <w:abstractNumId w:val="0"/>
   </w:num>
 </w:numbering>
 </file>

</xml_diff>

<commit_message>
Answered the question I missed
</commit_message>
<xml_diff>
--- a/Murtha_Shaffer_Cook.docx
+++ b/Murtha_Shaffer_Cook.docx
@@ -609,6 +609,12 @@
     <w:p>
       <w:pPr>
         <w:pStyle w:val="ListParagraph"/>
+        <w:ind w:left="1440"/>
+      </w:pPr>
+    </w:p>
+    <w:p>
+      <w:pPr>
+        <w:pStyle w:val="ListParagraph"/>
         <w:numPr>
           <w:ilvl w:val="0"/>
           <w:numId w:val="3"/>
@@ -743,6 +749,9 @@
       <w:r>
         <w:t>Perl 5 functions are pass-by-reference</w:t>
       </w:r>
+      <w:r>
+        <w:t xml:space="preserve"> if a variable is declared in an outer scope and passed to a subroutine, if the subroutine changes the value of the variable it will stay changed in the outer scope.</w:t>
+      </w:r>
     </w:p>
     <w:p>
       <w:pPr>
@@ -769,7 +778,13 @@
         <w:ind w:left="720"/>
       </w:pPr>
       <w:r>
-        <w:t>Perl 5 is module/package based ****************************************</w:t>
+        <w:t>Perl 5 is module/package based</w:t>
+      </w:r>
+      <w:r>
+        <w:t xml:space="preserve"> and does support module inheritance</w:t>
+      </w:r>
+      <w:r>
+        <w:t xml:space="preserve">, which allows the classes/objects to be extended. </w:t>
       </w:r>
     </w:p>
     <w:p>
@@ -797,6 +812,23 @@
     </w:p>
     <w:p>
       <w:pPr>
+        <w:ind w:left="720"/>
+      </w:pPr>
+      <w:r>
+        <w:t>Perl5 overloading is done with the ‘use overload …’ line where you can hypothetically override any sub</w:t>
+      </w:r>
+      <w:r>
+        <w:t>-</w:t>
+      </w:r>
+      <w:r>
+        <w:t>routin</w:t>
+      </w:r>
+      <w:r>
+        <w:t>e</w:t>
+      </w:r>
+    </w:p>
+    <w:p>
+      <w:pPr>
         <w:pStyle w:val="ListParagraph"/>
         <w:numPr>
           <w:ilvl w:val="0"/>
@@ -812,7 +844,22 @@
         <w:ind w:left="720"/>
       </w:pPr>
       <w:r>
-        <w:t>Perl 5 has regular expressions as a first-class data type. This allows Perl to be very good at text processing, so much so that it even has a built in language grammar parser.</w:t>
+        <w:t>Perl 5 has regular expressions as a first-class data type</w:t>
+      </w:r>
+      <w:r>
+        <w:t>,</w:t>
+      </w:r>
+      <w:r>
+        <w:t xml:space="preserve"> </w:t>
+      </w:r>
+      <w:r>
+        <w:t>which</w:t>
+      </w:r>
+      <w:r>
+        <w:t xml:space="preserve"> allows Perl to be very good at text processing</w:t>
+      </w:r>
+      <w:r>
+        <w:t>.</w:t>
       </w:r>
       <w:bookmarkStart w:id="0" w:name="_GoBack"/>
       <w:bookmarkEnd w:id="0"/>

</xml_diff>